<commit_message>
Resume cotracted work re-ordering
</commit_message>
<xml_diff>
--- a/src/assets/Resume/Resume.docx
+++ b/src/assets/Resume/Resume.docx
@@ -86,7 +86,7 @@
     </w:p>
     <w:p>
       <w:pPr>
-        <w:spacing w:after="120" w:line="264" w:lineRule="auto"/>
+        <w:spacing w:line="264" w:lineRule="auto"/>
         <w:ind w:left="0" w:firstLine="0"/>
         <w:rPr>
           <w:rFonts w:ascii="Times New Roman" w:hAnsi="Times New Roman" w:cs="Times New Roman"/>
@@ -365,7 +365,7 @@
     </w:p>
     <w:p>
       <w:pPr>
-        <w:spacing w:after="120" w:line="264" w:lineRule="auto"/>
+        <w:spacing w:line="264" w:lineRule="auto"/>
         <w:ind w:left="0" w:firstLine="0"/>
         <w:rPr>
           <w:rFonts w:ascii="Times New Roman" w:hAnsi="Times New Roman" w:cs="Times New Roman"/>
@@ -1023,7 +1023,7 @@
           <w:sz w:val="22"/>
           <w:szCs w:val="22"/>
         </w:rPr>
-        <w:t xml:space="preserve">Schenck Process                                                                                                                          </w:t>
+        <w:t xml:space="preserve">Meridian Business Services                                                                                                      </w:t>
       </w:r>
       <w:r>
         <w:rPr>
@@ -1033,14 +1033,14 @@
           <w:sz w:val="22"/>
           <w:szCs w:val="22"/>
         </w:rPr>
-        <w:t xml:space="preserve">              </w:t>
-      </w:r>
-      <w:r>
-        <w:rPr>
-          <w:rFonts w:ascii="Times New Roman" w:hAnsi="Times New Roman" w:cs="Times New Roman"/>
-          <w:szCs w:val="20"/>
-        </w:rPr>
-        <w:t>Kansas City, MO</w:t>
+        <w:t xml:space="preserve">             </w:t>
+      </w:r>
+      <w:r>
+        <w:rPr>
+          <w:rFonts w:ascii="Times New Roman" w:hAnsi="Times New Roman" w:cs="Times New Roman"/>
+          <w:szCs w:val="20"/>
+        </w:rPr>
+        <w:t>Overland Park, KS</w:t>
       </w:r>
     </w:p>
     <w:p>
@@ -1061,7 +1061,272 @@
           <w:iCs/>
           <w:szCs w:val="20"/>
         </w:rPr>
-        <w:t xml:space="preserve">Lead Software Engineer (Contract)                                                                                                                      Oct 2018 – Apr 2019 </w:t>
+        <w:t xml:space="preserve">Lead Software Engineer                                                                                                                                       </w:t>
+      </w:r>
+      <w:r>
+        <w:rPr>
+          <w:rFonts w:ascii="Times New Roman" w:hAnsi="Times New Roman" w:cs="Times New Roman"/>
+          <w:i/>
+          <w:iCs/>
+          <w:szCs w:val="20"/>
+        </w:rPr>
+        <w:t xml:space="preserve"> Oct</w:t>
+      </w:r>
+      <w:r>
+        <w:rPr>
+          <w:rFonts w:ascii="Times New Roman" w:hAnsi="Times New Roman" w:cs="Times New Roman"/>
+          <w:i/>
+          <w:iCs/>
+          <w:szCs w:val="20"/>
+        </w:rPr>
+        <w:t xml:space="preserve"> 201</w:t>
+      </w:r>
+      <w:r>
+        <w:rPr>
+          <w:rFonts w:ascii="Times New Roman" w:hAnsi="Times New Roman" w:cs="Times New Roman"/>
+          <w:i/>
+          <w:iCs/>
+          <w:szCs w:val="20"/>
+        </w:rPr>
+        <w:t>7</w:t>
+      </w:r>
+      <w:r>
+        <w:rPr>
+          <w:rFonts w:ascii="Times New Roman" w:hAnsi="Times New Roman" w:cs="Times New Roman"/>
+          <w:i/>
+          <w:iCs/>
+          <w:szCs w:val="20"/>
+        </w:rPr>
+        <w:t xml:space="preserve"> – </w:t>
+      </w:r>
+      <w:r>
+        <w:rPr>
+          <w:rFonts w:ascii="Times New Roman" w:hAnsi="Times New Roman" w:cs="Times New Roman"/>
+          <w:i/>
+          <w:iCs/>
+          <w:szCs w:val="20"/>
+        </w:rPr>
+        <w:t>Sep 2019</w:t>
+      </w:r>
+    </w:p>
+    <w:p>
+      <w:pPr>
+        <w:numPr>
+          <w:ilvl w:val="0"/>
+          <w:numId w:val="10"/>
+        </w:numPr>
+        <w:spacing w:after="0" w:line="240" w:lineRule="auto"/>
+        <w:ind w:left="720"/>
+        <w:rPr>
+          <w:rFonts w:ascii="Times New Roman" w:eastAsia="Times New Roman" w:hAnsi="Times New Roman" w:cs="Times New Roman"/>
+          <w:color w:val="auto"/>
+          <w:sz w:val="22"/>
+          <w:szCs w:val="22"/>
+        </w:rPr>
+      </w:pPr>
+      <w:r>
+        <w:rPr>
+          <w:rFonts w:ascii="Times New Roman" w:eastAsia="Times New Roman" w:hAnsi="Times New Roman" w:cs="Times New Roman"/>
+          <w:b/>
+          <w:bCs/>
+          <w:color w:val="auto"/>
+          <w:szCs w:val="20"/>
+        </w:rPr>
+        <w:t>Development Lead</w:t>
+      </w:r>
+      <w:r>
+        <w:rPr>
+          <w:rFonts w:ascii="Times New Roman" w:eastAsia="Times New Roman" w:hAnsi="Times New Roman" w:cs="Times New Roman"/>
+          <w:color w:val="auto"/>
+          <w:szCs w:val="20"/>
+        </w:rPr>
+        <w:t xml:space="preserve">: Lead development efforts supporting company’s </w:t>
+      </w:r>
+      <w:r>
+        <w:rPr>
+          <w:rFonts w:ascii="Times New Roman" w:eastAsia="Times New Roman" w:hAnsi="Times New Roman" w:cs="Times New Roman"/>
+          <w:color w:val="auto"/>
+          <w:szCs w:val="20"/>
+        </w:rPr>
+        <w:t>2-year</w:t>
+      </w:r>
+      <w:r>
+        <w:rPr>
+          <w:rFonts w:ascii="Times New Roman" w:eastAsia="Times New Roman" w:hAnsi="Times New Roman" w:cs="Times New Roman"/>
+          <w:color w:val="auto"/>
+          <w:szCs w:val="20"/>
+        </w:rPr>
+        <w:t xml:space="preserve"> 500% growth, establishing and maintaining core engineering best practices while delivering effective and efficient code.</w:t>
+      </w:r>
+    </w:p>
+    <w:p>
+      <w:pPr>
+        <w:numPr>
+          <w:ilvl w:val="0"/>
+          <w:numId w:val="10"/>
+        </w:numPr>
+        <w:spacing w:after="0" w:line="240" w:lineRule="auto"/>
+        <w:ind w:left="720"/>
+        <w:rPr>
+          <w:rFonts w:ascii="Times New Roman" w:eastAsia="Times New Roman" w:hAnsi="Times New Roman" w:cs="Times New Roman"/>
+          <w:color w:val="auto"/>
+          <w:sz w:val="22"/>
+          <w:szCs w:val="22"/>
+        </w:rPr>
+      </w:pPr>
+      <w:r>
+        <w:rPr>
+          <w:rFonts w:ascii="Times New Roman" w:eastAsia="Times New Roman" w:hAnsi="Times New Roman" w:cs="Times New Roman"/>
+          <w:b/>
+          <w:bCs/>
+          <w:color w:val="auto"/>
+          <w:szCs w:val="20"/>
+        </w:rPr>
+        <w:t>Web</w:t>
+      </w:r>
+      <w:r>
+        <w:rPr>
+          <w:rFonts w:ascii="Times New Roman" w:eastAsia="Times New Roman" w:hAnsi="Times New Roman" w:cs="Times New Roman"/>
+          <w:b/>
+          <w:bCs/>
+          <w:color w:val="auto"/>
+          <w:szCs w:val="20"/>
+        </w:rPr>
+        <w:t xml:space="preserve"> Solutions</w:t>
+      </w:r>
+      <w:r>
+        <w:rPr>
+          <w:rFonts w:ascii="Times New Roman" w:eastAsia="Times New Roman" w:hAnsi="Times New Roman" w:cs="Times New Roman"/>
+          <w:color w:val="auto"/>
+          <w:sz w:val="22"/>
+          <w:szCs w:val="22"/>
+        </w:rPr>
+        <w:t>: Architected and developed</w:t>
+      </w:r>
+      <w:r>
+        <w:rPr>
+          <w:rFonts w:ascii="Times New Roman" w:eastAsia="Times New Roman" w:hAnsi="Times New Roman" w:cs="Times New Roman"/>
+          <w:color w:val="auto"/>
+          <w:sz w:val="22"/>
+          <w:szCs w:val="22"/>
+        </w:rPr>
+        <w:t xml:space="preserve"> ERP/CRM customizations for over 50 clients including extensive third-party integrations/API development, backend workflow automations, and full-stack web-app development.</w:t>
+      </w:r>
+    </w:p>
+    <w:p>
+      <w:pPr>
+        <w:numPr>
+          <w:ilvl w:val="0"/>
+          <w:numId w:val="10"/>
+        </w:numPr>
+        <w:spacing w:after="0" w:line="240" w:lineRule="auto"/>
+        <w:ind w:left="720"/>
+        <w:rPr>
+          <w:rFonts w:ascii="Times New Roman" w:eastAsia="Times New Roman" w:hAnsi="Times New Roman" w:cs="Times New Roman"/>
+          <w:color w:val="auto"/>
+          <w:szCs w:val="20"/>
+        </w:rPr>
+      </w:pPr>
+      <w:r>
+        <w:rPr>
+          <w:rFonts w:ascii="Times New Roman" w:eastAsia="Times New Roman" w:hAnsi="Times New Roman" w:cs="Times New Roman"/>
+          <w:b/>
+          <w:bCs/>
+          <w:color w:val="auto"/>
+          <w:szCs w:val="20"/>
+        </w:rPr>
+        <w:t>CI/CD and Testing</w:t>
+      </w:r>
+      <w:r>
+        <w:rPr>
+          <w:rFonts w:ascii="Times New Roman" w:eastAsia="Times New Roman" w:hAnsi="Times New Roman" w:cs="Times New Roman"/>
+          <w:color w:val="auto"/>
+          <w:szCs w:val="20"/>
+        </w:rPr>
+        <w:t>: Designed and developed custom CI/CD platform for custom ERP/CRM scripts, enabling development best practice adherence and increasing effective code delivery throughput 200%.</w:t>
+      </w:r>
+    </w:p>
+    <w:p>
+      <w:pPr>
+        <w:pStyle w:val="ListParagraph"/>
+        <w:numPr>
+          <w:ilvl w:val="0"/>
+          <w:numId w:val="5"/>
+        </w:numPr>
+        <w:rPr>
+          <w:rFonts w:ascii="Times New Roman" w:hAnsi="Times New Roman" w:cs="Times New Roman"/>
+          <w:b/>
+          <w:bCs/>
+          <w:sz w:val="24"/>
+        </w:rPr>
+      </w:pPr>
+      <w:r>
+        <w:rPr>
+          <w:rFonts w:ascii="Times New Roman" w:hAnsi="Times New Roman" w:cs="Times New Roman"/>
+          <w:b/>
+          <w:bCs/>
+          <w:sz w:val="22"/>
+          <w:szCs w:val="22"/>
+        </w:rPr>
+        <w:t xml:space="preserve">Schenck Process                                                                                                                          </w:t>
+      </w:r>
+      <w:r>
+        <w:rPr>
+          <w:rFonts w:ascii="Times New Roman" w:hAnsi="Times New Roman" w:cs="Times New Roman"/>
+          <w:b/>
+          <w:bCs/>
+          <w:sz w:val="22"/>
+          <w:szCs w:val="22"/>
+        </w:rPr>
+        <w:t xml:space="preserve">              </w:t>
+      </w:r>
+      <w:r>
+        <w:rPr>
+          <w:rFonts w:ascii="Times New Roman" w:hAnsi="Times New Roman" w:cs="Times New Roman"/>
+          <w:szCs w:val="20"/>
+        </w:rPr>
+        <w:t>Kansas City, MO</w:t>
+      </w:r>
+    </w:p>
+    <w:p>
+      <w:pPr>
+        <w:pStyle w:val="ListParagraph"/>
+        <w:ind w:left="360" w:firstLine="0"/>
+        <w:rPr>
+          <w:rFonts w:ascii="Times New Roman" w:hAnsi="Times New Roman" w:cs="Times New Roman"/>
+          <w:i/>
+          <w:iCs/>
+          <w:szCs w:val="20"/>
+        </w:rPr>
+      </w:pPr>
+      <w:r>
+        <w:rPr>
+          <w:rFonts w:ascii="Times New Roman" w:hAnsi="Times New Roman" w:cs="Times New Roman"/>
+          <w:i/>
+          <w:iCs/>
+          <w:szCs w:val="20"/>
+        </w:rPr>
+        <w:t>Lead Software Engineer (</w:t>
+      </w:r>
+      <w:proofErr w:type="gramStart"/>
+      <w:r>
+        <w:rPr>
+          <w:rFonts w:ascii="Times New Roman" w:hAnsi="Times New Roman" w:cs="Times New Roman"/>
+          <w:i/>
+          <w:iCs/>
+          <w:szCs w:val="20"/>
+        </w:rPr>
+        <w:t xml:space="preserve">Contract)   </w:t>
+      </w:r>
+      <w:proofErr w:type="gramEnd"/>
+      <w:r>
+        <w:rPr>
+          <w:rFonts w:ascii="Times New Roman" w:hAnsi="Times New Roman" w:cs="Times New Roman"/>
+          <w:i/>
+          <w:iCs/>
+          <w:szCs w:val="20"/>
+        </w:rPr>
+        <w:t xml:space="preserve">                                                                                                                   Oct 2018 – Apr 2019 </w:t>
       </w:r>
     </w:p>
     <w:p>
@@ -1153,251 +1418,6 @@
           <w:sz w:val="22"/>
           <w:szCs w:val="22"/>
         </w:rPr>
-        <w:t xml:space="preserve">Meridian Business Services                                                                                                      </w:t>
-      </w:r>
-      <w:r>
-        <w:rPr>
-          <w:rFonts w:ascii="Times New Roman" w:hAnsi="Times New Roman" w:cs="Times New Roman"/>
-          <w:b/>
-          <w:bCs/>
-          <w:sz w:val="22"/>
-          <w:szCs w:val="22"/>
-        </w:rPr>
-        <w:t xml:space="preserve">             </w:t>
-      </w:r>
-      <w:r>
-        <w:rPr>
-          <w:rFonts w:ascii="Times New Roman" w:hAnsi="Times New Roman" w:cs="Times New Roman"/>
-          <w:szCs w:val="20"/>
-        </w:rPr>
-        <w:t>Overland Park, KS</w:t>
-      </w:r>
-    </w:p>
-    <w:p>
-      <w:pPr>
-        <w:pStyle w:val="ListParagraph"/>
-        <w:ind w:left="360" w:firstLine="0"/>
-        <w:rPr>
-          <w:rFonts w:ascii="Times New Roman" w:hAnsi="Times New Roman" w:cs="Times New Roman"/>
-          <w:i/>
-          <w:iCs/>
-          <w:szCs w:val="20"/>
-        </w:rPr>
-      </w:pPr>
-      <w:r>
-        <w:rPr>
-          <w:rFonts w:ascii="Times New Roman" w:hAnsi="Times New Roman" w:cs="Times New Roman"/>
-          <w:i/>
-          <w:iCs/>
-          <w:szCs w:val="20"/>
-        </w:rPr>
-        <w:t xml:space="preserve">Lead Software Engineer                                                                                                                                       </w:t>
-      </w:r>
-      <w:r>
-        <w:rPr>
-          <w:rFonts w:ascii="Times New Roman" w:hAnsi="Times New Roman" w:cs="Times New Roman"/>
-          <w:i/>
-          <w:iCs/>
-          <w:szCs w:val="20"/>
-        </w:rPr>
-        <w:t xml:space="preserve"> Oct</w:t>
-      </w:r>
-      <w:r>
-        <w:rPr>
-          <w:rFonts w:ascii="Times New Roman" w:hAnsi="Times New Roman" w:cs="Times New Roman"/>
-          <w:i/>
-          <w:iCs/>
-          <w:szCs w:val="20"/>
-        </w:rPr>
-        <w:t xml:space="preserve"> 201</w:t>
-      </w:r>
-      <w:r>
-        <w:rPr>
-          <w:rFonts w:ascii="Times New Roman" w:hAnsi="Times New Roman" w:cs="Times New Roman"/>
-          <w:i/>
-          <w:iCs/>
-          <w:szCs w:val="20"/>
-        </w:rPr>
-        <w:t>7</w:t>
-      </w:r>
-      <w:r>
-        <w:rPr>
-          <w:rFonts w:ascii="Times New Roman" w:hAnsi="Times New Roman" w:cs="Times New Roman"/>
-          <w:i/>
-          <w:iCs/>
-          <w:szCs w:val="20"/>
-        </w:rPr>
-        <w:t xml:space="preserve"> – </w:t>
-      </w:r>
-      <w:r>
-        <w:rPr>
-          <w:rFonts w:ascii="Times New Roman" w:hAnsi="Times New Roman" w:cs="Times New Roman"/>
-          <w:i/>
-          <w:iCs/>
-          <w:szCs w:val="20"/>
-        </w:rPr>
-        <w:t>Sep 2019</w:t>
-      </w:r>
-    </w:p>
-    <w:p>
-      <w:pPr>
-        <w:numPr>
-          <w:ilvl w:val="0"/>
-          <w:numId w:val="10"/>
-        </w:numPr>
-        <w:spacing w:after="0" w:line="240" w:lineRule="auto"/>
-        <w:ind w:left="720"/>
-        <w:rPr>
-          <w:rFonts w:ascii="Times New Roman" w:eastAsia="Times New Roman" w:hAnsi="Times New Roman" w:cs="Times New Roman"/>
-          <w:color w:val="auto"/>
-          <w:sz w:val="22"/>
-          <w:szCs w:val="22"/>
-        </w:rPr>
-      </w:pPr>
-      <w:r>
-        <w:rPr>
-          <w:rFonts w:ascii="Times New Roman" w:eastAsia="Times New Roman" w:hAnsi="Times New Roman" w:cs="Times New Roman"/>
-          <w:b/>
-          <w:bCs/>
-          <w:color w:val="auto"/>
-          <w:szCs w:val="20"/>
-        </w:rPr>
-        <w:t>Development Lead</w:t>
-      </w:r>
-      <w:r>
-        <w:rPr>
-          <w:rFonts w:ascii="Times New Roman" w:eastAsia="Times New Roman" w:hAnsi="Times New Roman" w:cs="Times New Roman"/>
-          <w:color w:val="auto"/>
-          <w:szCs w:val="20"/>
-        </w:rPr>
-        <w:t xml:space="preserve">: Lead development efforts supporting company’s </w:t>
-      </w:r>
-      <w:r>
-        <w:rPr>
-          <w:rFonts w:ascii="Times New Roman" w:eastAsia="Times New Roman" w:hAnsi="Times New Roman" w:cs="Times New Roman"/>
-          <w:color w:val="auto"/>
-          <w:szCs w:val="20"/>
-        </w:rPr>
-        <w:t>2-year</w:t>
-      </w:r>
-      <w:r>
-        <w:rPr>
-          <w:rFonts w:ascii="Times New Roman" w:eastAsia="Times New Roman" w:hAnsi="Times New Roman" w:cs="Times New Roman"/>
-          <w:color w:val="auto"/>
-          <w:szCs w:val="20"/>
-        </w:rPr>
-        <w:t xml:space="preserve"> 500% growth, establishing and maintaining core engineering best practices while delivering effective and efficient code.</w:t>
-      </w:r>
-    </w:p>
-    <w:p>
-      <w:pPr>
-        <w:numPr>
-          <w:ilvl w:val="0"/>
-          <w:numId w:val="10"/>
-        </w:numPr>
-        <w:spacing w:after="0" w:line="240" w:lineRule="auto"/>
-        <w:ind w:left="720"/>
-        <w:rPr>
-          <w:rFonts w:ascii="Times New Roman" w:eastAsia="Times New Roman" w:hAnsi="Times New Roman" w:cs="Times New Roman"/>
-          <w:color w:val="auto"/>
-          <w:sz w:val="22"/>
-          <w:szCs w:val="22"/>
-        </w:rPr>
-      </w:pPr>
-      <w:r>
-        <w:rPr>
-          <w:rFonts w:ascii="Times New Roman" w:eastAsia="Times New Roman" w:hAnsi="Times New Roman" w:cs="Times New Roman"/>
-          <w:b/>
-          <w:bCs/>
-          <w:color w:val="auto"/>
-          <w:szCs w:val="20"/>
-        </w:rPr>
-        <w:t>Web</w:t>
-      </w:r>
-      <w:r>
-        <w:rPr>
-          <w:rFonts w:ascii="Times New Roman" w:eastAsia="Times New Roman" w:hAnsi="Times New Roman" w:cs="Times New Roman"/>
-          <w:b/>
-          <w:bCs/>
-          <w:color w:val="auto"/>
-          <w:szCs w:val="20"/>
-        </w:rPr>
-        <w:t xml:space="preserve"> Solutions</w:t>
-      </w:r>
-      <w:r>
-        <w:rPr>
-          <w:rFonts w:ascii="Times New Roman" w:eastAsia="Times New Roman" w:hAnsi="Times New Roman" w:cs="Times New Roman"/>
-          <w:color w:val="auto"/>
-          <w:sz w:val="22"/>
-          <w:szCs w:val="22"/>
-        </w:rPr>
-        <w:t>: Architected and developed</w:t>
-      </w:r>
-      <w:r>
-        <w:rPr>
-          <w:rFonts w:ascii="Times New Roman" w:eastAsia="Times New Roman" w:hAnsi="Times New Roman" w:cs="Times New Roman"/>
-          <w:color w:val="auto"/>
-          <w:sz w:val="22"/>
-          <w:szCs w:val="22"/>
-        </w:rPr>
-        <w:t xml:space="preserve"> ERP/CRM customizations for over 50 clients including extensive third-party integrations/API development, backend workflow automations, and full-stack web-app development.</w:t>
-      </w:r>
-    </w:p>
-    <w:p>
-      <w:pPr>
-        <w:numPr>
-          <w:ilvl w:val="0"/>
-          <w:numId w:val="10"/>
-        </w:numPr>
-        <w:spacing w:after="0" w:line="240" w:lineRule="auto"/>
-        <w:ind w:left="720"/>
-        <w:rPr>
-          <w:rFonts w:ascii="Times New Roman" w:eastAsia="Times New Roman" w:hAnsi="Times New Roman" w:cs="Times New Roman"/>
-          <w:color w:val="auto"/>
-          <w:szCs w:val="20"/>
-        </w:rPr>
-      </w:pPr>
-      <w:r>
-        <w:rPr>
-          <w:rFonts w:ascii="Times New Roman" w:eastAsia="Times New Roman" w:hAnsi="Times New Roman" w:cs="Times New Roman"/>
-          <w:b/>
-          <w:bCs/>
-          <w:color w:val="auto"/>
-          <w:szCs w:val="20"/>
-        </w:rPr>
-        <w:t>CI/CD and Testing</w:t>
-      </w:r>
-      <w:r>
-        <w:rPr>
-          <w:rFonts w:ascii="Times New Roman" w:eastAsia="Times New Roman" w:hAnsi="Times New Roman" w:cs="Times New Roman"/>
-          <w:color w:val="auto"/>
-          <w:szCs w:val="20"/>
-        </w:rPr>
-        <w:t>: Designed and developed custom CI/CD platform for custom ERP/CRM scripts, enabling development best practice adherence and increasing effective code delivery throughput 200%.</w:t>
-      </w:r>
-    </w:p>
-    <w:p>
-      <w:pPr>
-        <w:pStyle w:val="ListParagraph"/>
-        <w:numPr>
-          <w:ilvl w:val="0"/>
-          <w:numId w:val="5"/>
-        </w:numPr>
-        <w:rPr>
-          <w:rFonts w:ascii="Times New Roman" w:hAnsi="Times New Roman" w:cs="Times New Roman"/>
-          <w:b/>
-          <w:bCs/>
-          <w:sz w:val="24"/>
-        </w:rPr>
-      </w:pPr>
-      <w:r>
-        <w:rPr>
-          <w:rFonts w:ascii="Times New Roman" w:hAnsi="Times New Roman" w:cs="Times New Roman"/>
-          <w:b/>
-          <w:bCs/>
-          <w:sz w:val="22"/>
-          <w:szCs w:val="22"/>
-        </w:rPr>
         <w:t xml:space="preserve">Federal Aviation Administration                                                                                                   </w:t>
       </w:r>
       <w:r>
@@ -1705,7 +1725,7 @@
     </w:p>
     <w:p>
       <w:pPr>
-        <w:spacing w:after="120" w:line="264" w:lineRule="auto"/>
+        <w:spacing w:line="264" w:lineRule="auto"/>
         <w:ind w:left="0" w:firstLine="0"/>
         <w:rPr>
           <w:rFonts w:ascii="Times New Roman" w:hAnsi="Times New Roman" w:cs="Times New Roman"/>

</xml_diff>